<commit_message>
Peer Review & Added Story to GDD
</commit_message>
<xml_diff>
--- a/CGD_MegaStormGames_Project/Games Design Document/GDD/GDD (2nd Edition).docx
+++ b/CGD_MegaStormGames_Project/Games Design Document/GDD/GDD (2nd Edition).docx
@@ -1,6 +1,6 @@
 
 <file path=word/document.xml><?xml version="1.0" encoding="utf-8"?>
-<w:document xmlns:wpc="http://schemas.microsoft.com/office/word/2010/wordprocessingCanvas" xmlns:cx="http://schemas.microsoft.com/office/drawing/2014/chartex" xmlns:cx1="http://schemas.microsoft.com/office/drawing/2015/9/8/chartex" xmlns:mc="http://schemas.openxmlformats.org/markup-compatibility/2006" xmlns:o="urn:schemas-microsoft-com:office:office" xmlns:r="http://schemas.openxmlformats.org/officeDocument/2006/relationships" xmlns:m="http://schemas.openxmlformats.org/officeDocument/2006/math" xmlns:v="urn:schemas-microsoft-com:vml" xmlns:wp14="http://schemas.microsoft.com/office/word/2010/wordprocessingDrawing" xmlns:wp="http://schemas.openxmlformats.org/drawingml/2006/wordprocessingDrawing" xmlns:w10="urn:schemas-microsoft-com:office:word" xmlns:w="http://schemas.openxmlformats.org/wordprocessingml/2006/main" xmlns:w14="http://schemas.microsoft.com/office/word/2010/wordml" xmlns:w15="http://schemas.microsoft.com/office/word/2012/wordml" xmlns:w16se="http://schemas.microsoft.com/office/word/2015/wordml/symex" xmlns:wpg="http://schemas.microsoft.com/office/word/2010/wordprocessingGroup" xmlns:wpi="http://schemas.microsoft.com/office/word/2010/wordprocessingInk" xmlns:wne="http://schemas.microsoft.com/office/word/2006/wordml" xmlns:wps="http://schemas.microsoft.com/office/word/2010/wordprocessingShape" mc:Ignorable="w14 w15 w16se wp14">
+<w:document xmlns:wpc="http://schemas.microsoft.com/office/word/2010/wordprocessingCanvas" xmlns:mc="http://schemas.openxmlformats.org/markup-compatibility/2006" xmlns:o="urn:schemas-microsoft-com:office:office" xmlns:r="http://schemas.openxmlformats.org/officeDocument/2006/relationships" xmlns:m="http://schemas.openxmlformats.org/officeDocument/2006/math" xmlns:v="urn:schemas-microsoft-com:vml" xmlns:wp14="http://schemas.microsoft.com/office/word/2010/wordprocessingDrawing" xmlns:wp="http://schemas.openxmlformats.org/drawingml/2006/wordprocessingDrawing" xmlns:w10="urn:schemas-microsoft-com:office:word" xmlns:w="http://schemas.openxmlformats.org/wordprocessingml/2006/main" xmlns:w14="http://schemas.microsoft.com/office/word/2010/wordml" xmlns:w15="http://schemas.microsoft.com/office/word/2012/wordml" xmlns:wpg="http://schemas.microsoft.com/office/word/2010/wordprocessingGroup" xmlns:wpi="http://schemas.microsoft.com/office/word/2010/wordprocessingInk" xmlns:wne="http://schemas.microsoft.com/office/word/2006/wordml" xmlns:wps="http://schemas.microsoft.com/office/word/2010/wordprocessingShape" mc:Ignorable="w14 w15 wp14">
   <w:body>
     <w:sdt>
       <w:sdtPr>
@@ -10,7 +10,6 @@
           <w:docPartUnique/>
         </w:docPartObj>
       </w:sdtPr>
-      <w:sdtEndPr/>
       <w:sdtContent>
         <w:p>
           <w:r>
@@ -266,7 +265,7 @@
                   </wp:anchor>
                 </w:drawing>
               </mc:Choice>
-              <mc:Fallback>
+              <mc:Fallback xmlns:w16se="http://schemas.microsoft.com/office/word/2015/wordml/symex" xmlns:cx1="http://schemas.microsoft.com/office/drawing/2015/9/8/chartex" xmlns:cx="http://schemas.microsoft.com/office/drawing/2014/chartex">
                 <w:pict>
                   <v:group w14:anchorId="21AC4B48" id="Group 149" o:spid="_x0000_s1026" style="position:absolute;margin-left:0;margin-top:0;width:8in;height:95.7pt;z-index:251662336;mso-width-percent:941;mso-height-percent:121;mso-top-percent:23;mso-position-horizontal:center;mso-position-horizontal-relative:page;mso-position-vertical-relative:page;mso-width-percent:941;mso-height-percent:121;mso-top-percent:23" coordorigin="" coordsize="73152,12161" o:gfxdata="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">
                     <v:shape id="Rectangle 51" o:spid="_x0000_s1027" style="position:absolute;width:73152;height:11303;visibility:visible;mso-wrap-style:square;v-text-anchor:middle" coordsize="7312660,1129665" o:gfxdata="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" path="m,l7312660,r,1129665l3619500,733425,,1091565,,xe" fillcolor="#0f6fc6 [3204]" stroked="f" strokeweight="1pt">
@@ -359,7 +358,6 @@
                                   <w:dataBinding w:prefixMappings="xmlns:ns0='http://purl.org/dc/elements/1.1/' xmlns:ns1='http://schemas.openxmlformats.org/package/2006/metadata/core-properties' " w:xpath="/ns1:coreProperties[1]/ns0:creator[1]" w:storeItemID="{6C3C8BC8-F283-45AE-878A-BAB7291924A1}"/>
                                   <w:text/>
                                 </w:sdtPr>
-                                <w:sdtEndPr/>
                                 <w:sdtContent>
                                   <w:p>
                                     <w:pPr>
@@ -405,7 +403,6 @@
                                     <w:dataBinding w:prefixMappings="xmlns:ns0='http://schemas.microsoft.com/office/2006/coverPageProps' " w:xpath="/ns0:CoverPageProperties[1]/ns0:CompanyEmail[1]" w:storeItemID="{55AF091B-3C7A-41E3-B477-F2FDAA23CFDA}"/>
                                     <w:text/>
                                   </w:sdtPr>
-                                  <w:sdtEndPr/>
                                   <w:sdtContent>
                                     <w:r>
                                       <w:rPr>
@@ -460,7 +457,6 @@
                             <w:dataBinding w:prefixMappings="xmlns:ns0='http://purl.org/dc/elements/1.1/' xmlns:ns1='http://schemas.openxmlformats.org/package/2006/metadata/core-properties' " w:xpath="/ns1:coreProperties[1]/ns0:creator[1]" w:storeItemID="{6C3C8BC8-F283-45AE-878A-BAB7291924A1}"/>
                             <w:text/>
                           </w:sdtPr>
-                          <w:sdtEndPr/>
                           <w:sdtContent>
                             <w:p>
                               <w:pPr>
@@ -506,7 +502,6 @@
                               <w:dataBinding w:prefixMappings="xmlns:ns0='http://schemas.microsoft.com/office/2006/coverPageProps' " w:xpath="/ns0:CoverPageProperties[1]/ns0:CompanyEmail[1]" w:storeItemID="{55AF091B-3C7A-41E3-B477-F2FDAA23CFDA}"/>
                               <w:text/>
                             </w:sdtPr>
-                            <w:sdtEndPr/>
                             <w:sdtContent>
                               <w:r>
                                 <w:rPr>
@@ -603,7 +598,6 @@
                                   <w:dataBinding w:prefixMappings="xmlns:ns0='http://schemas.microsoft.com/office/2006/coverPageProps' " w:xpath="/ns0:CoverPageProperties[1]/ns0:Abstract[1]" w:storeItemID="{55AF091B-3C7A-41E3-B477-F2FDAA23CFDA}"/>
                                   <w:text w:multiLine="1"/>
                                 </w:sdtPr>
-                                <w:sdtEndPr/>
                                 <w:sdtContent>
                                   <w:p>
                                     <w:pPr>
@@ -659,7 +653,6 @@
                             <w:dataBinding w:prefixMappings="xmlns:ns0='http://schemas.microsoft.com/office/2006/coverPageProps' " w:xpath="/ns0:CoverPageProperties[1]/ns0:Abstract[1]" w:storeItemID="{55AF091B-3C7A-41E3-B477-F2FDAA23CFDA}"/>
                             <w:text w:multiLine="1"/>
                           </w:sdtPr>
-                          <w:sdtEndPr/>
                           <w:sdtContent>
                             <w:p>
                               <w:pPr>
@@ -780,7 +773,6 @@
                                   <w:dataBinding w:prefixMappings="xmlns:ns0='http://purl.org/dc/elements/1.1/' xmlns:ns1='http://schemas.openxmlformats.org/package/2006/metadata/core-properties' " w:xpath="/ns1:coreProperties[1]/ns0:subject[1]" w:storeItemID="{6C3C8BC8-F283-45AE-878A-BAB7291924A1}"/>
                                   <w:text/>
                                 </w:sdtPr>
-                                <w:sdtEndPr/>
                                 <w:sdtContent>
                                   <w:p>
                                     <w:pPr>
@@ -858,7 +850,6 @@
                             <w:dataBinding w:prefixMappings="xmlns:ns0='http://purl.org/dc/elements/1.1/' xmlns:ns1='http://schemas.openxmlformats.org/package/2006/metadata/core-properties' " w:xpath="/ns1:coreProperties[1]/ns0:subject[1]" w:storeItemID="{6C3C8BC8-F283-45AE-878A-BAB7291924A1}"/>
                             <w:text/>
                           </w:sdtPr>
-                          <w:sdtEndPr/>
                           <w:sdtContent>
                             <w:p>
                               <w:pPr>
@@ -4579,21 +4570,47 @@
       <w:pPr>
         <w:pStyle w:val="Heading2"/>
       </w:pPr>
-      <w:bookmarkStart w:id="8" w:name="_Toc497826348"/>
+      <w:r>
+        <w:t>Story</w:t>
+      </w:r>
+    </w:p>
+    <w:p>
+      <w:r>
+        <w:t>Due to the continuous effort of medical researchers in th</w:t>
+      </w:r>
+      <w:r>
+        <w:t>e microbiology field, scientist</w:t>
+      </w:r>
+      <w:bookmarkStart w:id="8" w:name="_GoBack"/>
+      <w:bookmarkEnd w:id="8"/>
+      <w:r>
+        <w:t>s had a major break-through. After years of research, science finally allowed us to mechanically &amp; technologically enhance medical delivery systems such as pills &amp; serums. Thanks to this, RoboPill was born.</w:t>
+      </w:r>
+    </w:p>
+    <w:p>
+      <w:r>
+        <w:t xml:space="preserve">After being swallowed by a patient, RoboPill takes on a new form by activating his Hover-Engines and Dual-Wielding limbs. Travelling around the body, RoboPill must fight all manner of bacterium, viral infections and anti-bodies to save the patient’s life. </w:t>
+      </w:r>
+    </w:p>
+    <w:p>
+      <w:pPr>
+        <w:pStyle w:val="Heading2"/>
+      </w:pPr>
+      <w:bookmarkStart w:id="9" w:name="_Toc497826348"/>
       <w:r>
         <w:t>Gameplay</w:t>
       </w:r>
-      <w:bookmarkEnd w:id="8"/>
+      <w:bookmarkEnd w:id="9"/>
     </w:p>
     <w:p>
       <w:pPr>
         <w:pStyle w:val="Heading3"/>
       </w:pPr>
-      <w:bookmarkStart w:id="9" w:name="_Toc497826349"/>
+      <w:bookmarkStart w:id="10" w:name="_Toc497826349"/>
       <w:r>
         <w:t>Navigation</w:t>
       </w:r>
-      <w:bookmarkEnd w:id="9"/>
+      <w:bookmarkEnd w:id="10"/>
     </w:p>
     <w:p>
       <w:pPr>
@@ -4727,14 +4744,14 @@
       <w:pPr>
         <w:pStyle w:val="Heading1"/>
       </w:pPr>
-      <w:bookmarkStart w:id="10" w:name="_Toc497826350"/>
+      <w:bookmarkStart w:id="11" w:name="_Toc497826350"/>
       <w:r>
         <w:t>I</w:t>
       </w:r>
       <w:r>
         <w:t>nfluences</w:t>
       </w:r>
-      <w:bookmarkEnd w:id="10"/>
+      <w:bookmarkEnd w:id="11"/>
     </w:p>
     <w:p>
       <w:pPr>
@@ -4761,7 +4778,11 @@
         <w:t xml:space="preserve"> The game will also be influenced from these games in the sense that the more enemies the player kills in rapid succession, the more points they will be awarded.</w:t>
       </w:r>
       <w:r>
-        <w:t xml:space="preserve"> However the player will only have to worry about moving on one axis. Images can be found in the Mood Board, the Sketches and Concept Art sections as well as the Appendix Document to give a clearer idea on how the game will look.</w:t>
+        <w:t xml:space="preserve"> However the player will only have to worry about moving on one axis. Images </w:t>
+      </w:r>
+      <w:r>
+        <w:lastRenderedPageBreak/>
+        <w:t>can be found in the Mood Board, the Sketches and Concept Art sections as well as the Appendix Document to give a clearer idea on how the game will look.</w:t>
       </w:r>
     </w:p>
     <w:p>
@@ -4773,7 +4794,7 @@
       <w:pPr>
         <w:pStyle w:val="Heading1"/>
       </w:pPr>
-      <w:bookmarkStart w:id="11" w:name="_Toc497826351"/>
+      <w:bookmarkStart w:id="12" w:name="_Toc497826351"/>
       <w:r>
         <w:lastRenderedPageBreak/>
         <w:t>M</w:t>
@@ -4781,7 +4802,7 @@
       <w:r>
         <w:t>ood board</w:t>
       </w:r>
-      <w:bookmarkEnd w:id="11"/>
+      <w:bookmarkEnd w:id="12"/>
     </w:p>
     <w:p>
       <w:r>
@@ -5051,7 +5072,7 @@
       <w:pPr>
         <w:pStyle w:val="Heading1"/>
       </w:pPr>
-      <w:bookmarkStart w:id="12" w:name="_Toc497826352"/>
+      <w:bookmarkStart w:id="13" w:name="_Toc497826352"/>
       <w:r>
         <w:lastRenderedPageBreak/>
         <w:t>A</w:t>
@@ -5059,20 +5080,20 @@
       <w:r>
         <w:t>pproaches</w:t>
       </w:r>
-      <w:bookmarkEnd w:id="12"/>
+      <w:bookmarkEnd w:id="13"/>
     </w:p>
     <w:p>
       <w:pPr>
         <w:pStyle w:val="Heading2"/>
       </w:pPr>
-      <w:bookmarkStart w:id="13" w:name="_Toc497826353"/>
+      <w:bookmarkStart w:id="14" w:name="_Toc497826353"/>
       <w:r>
         <w:t>Chosen A</w:t>
       </w:r>
       <w:r>
         <w:t>pproach</w:t>
       </w:r>
-      <w:bookmarkEnd w:id="13"/>
+      <w:bookmarkEnd w:id="14"/>
     </w:p>
     <w:p>
       <w:pPr>
@@ -5101,14 +5122,14 @@
       <w:pPr>
         <w:pStyle w:val="Heading2"/>
       </w:pPr>
-      <w:bookmarkStart w:id="14" w:name="_Toc497826354"/>
+      <w:bookmarkStart w:id="15" w:name="_Toc497826354"/>
       <w:r>
         <w:t>Rejected A</w:t>
       </w:r>
       <w:r>
         <w:t>pproaches</w:t>
       </w:r>
-      <w:bookmarkEnd w:id="14"/>
+      <w:bookmarkEnd w:id="15"/>
     </w:p>
     <w:p>
       <w:pPr>
@@ -5122,14 +5143,14 @@
       <w:pPr>
         <w:pStyle w:val="Heading1"/>
       </w:pPr>
-      <w:bookmarkStart w:id="15" w:name="_Toc497826355"/>
+      <w:bookmarkStart w:id="16" w:name="_Toc497826355"/>
       <w:r>
         <w:t>List of R</w:t>
       </w:r>
       <w:r>
         <w:t>esources</w:t>
       </w:r>
-      <w:bookmarkEnd w:id="15"/>
+      <w:bookmarkEnd w:id="16"/>
     </w:p>
     <w:p>
       <w:r>
@@ -5649,27 +5670,27 @@
       <w:pPr>
         <w:pStyle w:val="Heading1"/>
       </w:pPr>
-      <w:bookmarkStart w:id="16" w:name="_Toc497826356"/>
+      <w:bookmarkStart w:id="17" w:name="_Toc497826356"/>
       <w:r>
         <w:t>Project P</w:t>
       </w:r>
       <w:r>
         <w:t>lan</w:t>
       </w:r>
-      <w:bookmarkEnd w:id="16"/>
+      <w:bookmarkEnd w:id="17"/>
     </w:p>
     <w:p>
       <w:pPr>
         <w:pStyle w:val="Heading2"/>
       </w:pPr>
-      <w:bookmarkStart w:id="17" w:name="_Toc497826357"/>
+      <w:bookmarkStart w:id="18" w:name="_Toc497826357"/>
       <w:r>
         <w:t>Milestones &amp; D</w:t>
       </w:r>
       <w:r>
         <w:t>eliverables</w:t>
       </w:r>
-      <w:bookmarkEnd w:id="17"/>
+      <w:bookmarkEnd w:id="18"/>
     </w:p>
     <w:p>
       <w:pPr>
@@ -5883,21 +5904,21 @@
       <w:pPr>
         <w:pStyle w:val="Heading2"/>
       </w:pPr>
-      <w:bookmarkStart w:id="18" w:name="_Toc497826358"/>
+      <w:bookmarkStart w:id="19" w:name="_Toc497826358"/>
       <w:r>
         <w:t>Requirements</w:t>
       </w:r>
-      <w:bookmarkEnd w:id="18"/>
+      <w:bookmarkEnd w:id="19"/>
     </w:p>
     <w:p>
       <w:pPr>
         <w:pStyle w:val="Heading3"/>
       </w:pPr>
-      <w:bookmarkStart w:id="19" w:name="_Toc497826359"/>
+      <w:bookmarkStart w:id="20" w:name="_Toc497826359"/>
       <w:r>
         <w:t>Functional</w:t>
       </w:r>
-      <w:bookmarkEnd w:id="19"/>
+      <w:bookmarkEnd w:id="20"/>
     </w:p>
     <w:p>
       <w:pPr>
@@ -6470,7 +6491,7 @@
       <w:r>
         <w:br/>
       </w:r>
-      <w:bookmarkStart w:id="20" w:name="_Toc497826360"/>
+      <w:bookmarkStart w:id="21" w:name="_Toc497826360"/>
     </w:p>
     <w:p>
       <w:pPr>
@@ -6479,7 +6500,7 @@
       <w:r>
         <w:t>Non-Functional</w:t>
       </w:r>
-      <w:bookmarkEnd w:id="20"/>
+      <w:bookmarkEnd w:id="21"/>
     </w:p>
     <w:p>
       <w:pPr>
@@ -6687,14 +6708,14 @@
       <w:pPr>
         <w:pStyle w:val="Heading1"/>
       </w:pPr>
-      <w:bookmarkStart w:id="21" w:name="_Toc497826361"/>
+      <w:bookmarkStart w:id="22" w:name="_Toc497826361"/>
       <w:r>
         <w:t>D</w:t>
       </w:r>
       <w:r>
         <w:t>esign</w:t>
       </w:r>
-      <w:bookmarkEnd w:id="21"/>
+      <w:bookmarkEnd w:id="22"/>
       <w:r>
         <w:t xml:space="preserve"> </w:t>
       </w:r>
@@ -6703,27 +6724,27 @@
       <w:pPr>
         <w:pStyle w:val="Heading2"/>
       </w:pPr>
-      <w:bookmarkStart w:id="22" w:name="_Toc497826362"/>
+      <w:bookmarkStart w:id="23" w:name="_Toc497826362"/>
       <w:r>
         <w:t>A</w:t>
       </w:r>
       <w:r>
         <w:t>rtwork</w:t>
       </w:r>
-      <w:bookmarkEnd w:id="22"/>
+      <w:bookmarkEnd w:id="23"/>
     </w:p>
     <w:p>
       <w:pPr>
         <w:pStyle w:val="Heading3"/>
       </w:pPr>
-      <w:bookmarkStart w:id="23" w:name="_Toc497826363"/>
+      <w:bookmarkStart w:id="24" w:name="_Toc497826363"/>
       <w:r>
         <w:t>S</w:t>
       </w:r>
       <w:r>
         <w:t>ketches</w:t>
       </w:r>
-      <w:bookmarkEnd w:id="23"/>
+      <w:bookmarkEnd w:id="24"/>
     </w:p>
     <w:p>
       <w:r>
@@ -6785,11 +6806,11 @@
       <w:pPr>
         <w:pStyle w:val="Heading2"/>
       </w:pPr>
-      <w:bookmarkStart w:id="24" w:name="_Toc497826364"/>
+      <w:bookmarkStart w:id="25" w:name="_Toc497826364"/>
       <w:r>
         <w:t>Level Design</w:t>
       </w:r>
-      <w:bookmarkEnd w:id="24"/>
+      <w:bookmarkEnd w:id="25"/>
       <w:r>
         <w:t xml:space="preserve"> Approach</w:t>
       </w:r>
@@ -6989,11 +7010,11 @@
       <w:pPr>
         <w:pStyle w:val="Heading2"/>
       </w:pPr>
-      <w:bookmarkStart w:id="25" w:name="_Toc497826365"/>
+      <w:bookmarkStart w:id="26" w:name="_Toc497826365"/>
       <w:r>
         <w:t>Robopill</w:t>
       </w:r>
-      <w:bookmarkEnd w:id="25"/>
+      <w:bookmarkEnd w:id="26"/>
     </w:p>
     <w:p>
       <w:pPr>
@@ -7446,11 +7467,11 @@
       <w:pPr>
         <w:pStyle w:val="Heading2"/>
       </w:pPr>
-      <w:bookmarkStart w:id="26" w:name="_Toc497826366"/>
+      <w:bookmarkStart w:id="27" w:name="_Toc497826366"/>
       <w:r>
         <w:t>Enemies</w:t>
       </w:r>
-      <w:bookmarkEnd w:id="26"/>
+      <w:bookmarkEnd w:id="27"/>
     </w:p>
     <w:p>
       <w:pPr>
@@ -7484,25 +7505,25 @@
       <w:pPr>
         <w:pStyle w:val="Heading2"/>
       </w:pPr>
-      <w:bookmarkStart w:id="27" w:name="_Toc497826367"/>
+      <w:bookmarkStart w:id="28" w:name="_Toc497826367"/>
       <w:r>
         <w:t>F</w:t>
       </w:r>
       <w:r>
         <w:t>lowcharts</w:t>
       </w:r>
-      <w:bookmarkEnd w:id="27"/>
+      <w:bookmarkEnd w:id="28"/>
     </w:p>
     <w:p>
       <w:pPr>
         <w:pStyle w:val="Heading3"/>
       </w:pPr>
-      <w:bookmarkStart w:id="28" w:name="_Toc497826368"/>
+      <w:bookmarkStart w:id="29" w:name="_Toc497826368"/>
       <w:r>
         <w:lastRenderedPageBreak/>
         <w:t>Overall Game Flowchart</w:t>
       </w:r>
-      <w:bookmarkEnd w:id="28"/>
+      <w:bookmarkEnd w:id="29"/>
     </w:p>
     <w:p>
       <w:pPr>
@@ -7571,11 +7592,11 @@
       <w:pPr>
         <w:pStyle w:val="Heading3"/>
       </w:pPr>
-      <w:bookmarkStart w:id="29" w:name="_Toc497826369"/>
+      <w:bookmarkStart w:id="30" w:name="_Toc497826369"/>
       <w:r>
         <w:t>Menu Flowchart</w:t>
       </w:r>
-      <w:bookmarkEnd w:id="29"/>
+      <w:bookmarkEnd w:id="30"/>
     </w:p>
     <w:p>
       <w:pPr>
@@ -7642,11 +7663,11 @@
       <w:pPr>
         <w:pStyle w:val="Heading3"/>
       </w:pPr>
-      <w:bookmarkStart w:id="30" w:name="_Toc497826370"/>
+      <w:bookmarkStart w:id="31" w:name="_Toc497826370"/>
       <w:r>
         <w:t>Level Flowchart</w:t>
       </w:r>
-      <w:bookmarkEnd w:id="30"/>
+      <w:bookmarkEnd w:id="31"/>
     </w:p>
     <w:p>
       <w:pPr>
@@ -7722,14 +7743,14 @@
       <w:pPr>
         <w:pStyle w:val="Heading2"/>
       </w:pPr>
-      <w:bookmarkStart w:id="31" w:name="_Toc497826371"/>
+      <w:bookmarkStart w:id="32" w:name="_Toc497826371"/>
       <w:r>
         <w:t>F</w:t>
       </w:r>
       <w:r>
         <w:t>lowboards</w:t>
       </w:r>
-      <w:bookmarkEnd w:id="31"/>
+      <w:bookmarkEnd w:id="32"/>
     </w:p>
     <w:p>
       <w:r>
@@ -7740,11 +7761,11 @@
       <w:pPr>
         <w:pStyle w:val="Heading2"/>
       </w:pPr>
-      <w:bookmarkStart w:id="32" w:name="_Toc497826372"/>
+      <w:bookmarkStart w:id="33" w:name="_Toc497826372"/>
       <w:r>
         <w:t>UI Design</w:t>
       </w:r>
-      <w:bookmarkEnd w:id="32"/>
+      <w:bookmarkEnd w:id="33"/>
       <w:r>
         <w:t xml:space="preserve"> </w:t>
       </w:r>
@@ -7865,11 +7886,11 @@
       <w:pPr>
         <w:pStyle w:val="Heading2"/>
       </w:pPr>
-      <w:bookmarkStart w:id="33" w:name="_Toc497826373"/>
+      <w:bookmarkStart w:id="34" w:name="_Toc497826373"/>
       <w:r>
         <w:t>Evolution &amp; Infection Ratio</w:t>
       </w:r>
-      <w:bookmarkEnd w:id="33"/>
+      <w:bookmarkEnd w:id="34"/>
     </w:p>
     <w:p>
       <w:pPr>
@@ -7974,25 +7995,25 @@
       <w:pPr>
         <w:pStyle w:val="Heading1"/>
       </w:pPr>
-      <w:bookmarkStart w:id="34" w:name="_Toc497826374"/>
+      <w:bookmarkStart w:id="35" w:name="_Toc497826374"/>
       <w:r>
         <w:lastRenderedPageBreak/>
         <w:t>Implementation</w:t>
       </w:r>
-      <w:bookmarkEnd w:id="34"/>
+      <w:bookmarkEnd w:id="35"/>
     </w:p>
     <w:p>
       <w:pPr>
         <w:pStyle w:val="Heading2"/>
       </w:pPr>
-      <w:bookmarkStart w:id="35" w:name="_Toc497826375"/>
+      <w:bookmarkStart w:id="36" w:name="_Toc497826375"/>
       <w:r>
         <w:t>P</w:t>
       </w:r>
       <w:r>
         <w:t>seudocode</w:t>
       </w:r>
-      <w:bookmarkEnd w:id="35"/>
+      <w:bookmarkEnd w:id="36"/>
     </w:p>
     <w:p>
       <w:pPr>
@@ -8006,11 +8027,11 @@
       <w:pPr>
         <w:pStyle w:val="Heading3"/>
       </w:pPr>
-      <w:bookmarkStart w:id="36" w:name="_Toc497826376"/>
+      <w:bookmarkStart w:id="37" w:name="_Toc497826376"/>
       <w:r>
         <w:t>Damage Pseudocode</w:t>
       </w:r>
-      <w:bookmarkEnd w:id="36"/>
+      <w:bookmarkEnd w:id="37"/>
     </w:p>
     <w:p>
       <w:pPr>
@@ -8141,11 +8162,11 @@
       <w:pPr>
         <w:pStyle w:val="Heading3"/>
       </w:pPr>
-      <w:bookmarkStart w:id="37" w:name="_Toc497826377"/>
+      <w:bookmarkStart w:id="38" w:name="_Toc497826377"/>
       <w:r>
         <w:t>Points Pseudocode</w:t>
       </w:r>
-      <w:bookmarkEnd w:id="37"/>
+      <w:bookmarkEnd w:id="38"/>
     </w:p>
     <w:p>
       <w:pPr>
@@ -8205,12 +8226,12 @@
       <w:pPr>
         <w:pStyle w:val="Heading3"/>
       </w:pPr>
-      <w:bookmarkStart w:id="38" w:name="_Toc497826378"/>
+      <w:bookmarkStart w:id="39" w:name="_Toc497826378"/>
       <w:r>
         <w:lastRenderedPageBreak/>
         <w:t>Player Pseudocode</w:t>
       </w:r>
-      <w:bookmarkEnd w:id="38"/>
+      <w:bookmarkEnd w:id="39"/>
     </w:p>
     <w:p>
       <w:pPr>
@@ -8354,11 +8375,11 @@
       <w:pPr>
         <w:pStyle w:val="Heading3"/>
       </w:pPr>
-      <w:bookmarkStart w:id="39" w:name="_Toc497826379"/>
+      <w:bookmarkStart w:id="40" w:name="_Toc497826379"/>
       <w:r>
         <w:t>Enemy Pseudocode</w:t>
       </w:r>
-      <w:bookmarkEnd w:id="39"/>
+      <w:bookmarkEnd w:id="40"/>
     </w:p>
     <w:p>
       <w:pPr>
@@ -8523,11 +8544,11 @@
       <w:pPr>
         <w:pStyle w:val="Heading3"/>
       </w:pPr>
-      <w:bookmarkStart w:id="40" w:name="_Toc497826380"/>
+      <w:bookmarkStart w:id="41" w:name="_Toc497826380"/>
       <w:r>
         <w:t>Friendly Cells Pseudocode</w:t>
       </w:r>
-      <w:bookmarkEnd w:id="40"/>
+      <w:bookmarkEnd w:id="41"/>
     </w:p>
     <w:p>
       <w:pPr>
@@ -8578,11 +8599,11 @@
       <w:pPr>
         <w:pStyle w:val="Heading3"/>
       </w:pPr>
-      <w:bookmarkStart w:id="41" w:name="_Toc497826381"/>
+      <w:bookmarkStart w:id="42" w:name="_Toc497826381"/>
       <w:r>
         <w:t>Power-Ups/Weapons Pickups Pseudocode</w:t>
       </w:r>
-      <w:bookmarkEnd w:id="41"/>
+      <w:bookmarkEnd w:id="42"/>
     </w:p>
     <w:p>
       <w:pPr>
@@ -8622,16 +8643,14 @@
       <w:pPr>
         <w:pStyle w:val="Heading1"/>
       </w:pPr>
-      <w:bookmarkStart w:id="42" w:name="_Toc497826384"/>
-      <w:bookmarkStart w:id="43" w:name="_GoBack"/>
+      <w:bookmarkStart w:id="43" w:name="_Toc497826384"/>
+      <w:r>
+        <w:t>Test P</w:t>
+      </w:r>
+      <w:r>
+        <w:t>lans</w:t>
+      </w:r>
       <w:bookmarkEnd w:id="43"/>
-      <w:r>
-        <w:t>Test P</w:t>
-      </w:r>
-      <w:r>
-        <w:t>lans</w:t>
-      </w:r>
-      <w:bookmarkEnd w:id="42"/>
     </w:p>
     <w:p>
       <w:pPr>
@@ -8996,7 +9015,7 @@
 </file>
 
 <file path=word/endnotes.xml><?xml version="1.0" encoding="utf-8"?>
-<w:endnotes xmlns:wpc="http://schemas.microsoft.com/office/word/2010/wordprocessingCanvas" xmlns:cx="http://schemas.microsoft.com/office/drawing/2014/chartex" xmlns:cx1="http://schemas.microsoft.com/office/drawing/2015/9/8/chartex" xmlns:mc="http://schemas.openxmlformats.org/markup-compatibility/2006" xmlns:o="urn:schemas-microsoft-com:office:office" xmlns:r="http://schemas.openxmlformats.org/officeDocument/2006/relationships" xmlns:m="http://schemas.openxmlformats.org/officeDocument/2006/math" xmlns:v="urn:schemas-microsoft-com:vml" xmlns:wp14="http://schemas.microsoft.com/office/word/2010/wordprocessingDrawing" xmlns:wp="http://schemas.openxmlformats.org/drawingml/2006/wordprocessingDrawing" xmlns:w10="urn:schemas-microsoft-com:office:word" xmlns:w="http://schemas.openxmlformats.org/wordprocessingml/2006/main" xmlns:w14="http://schemas.microsoft.com/office/word/2010/wordml" xmlns:w15="http://schemas.microsoft.com/office/word/2012/wordml" xmlns:w16se="http://schemas.microsoft.com/office/word/2015/wordml/symex" xmlns:wpg="http://schemas.microsoft.com/office/word/2010/wordprocessingGroup" xmlns:wpi="http://schemas.microsoft.com/office/word/2010/wordprocessingInk" xmlns:wne="http://schemas.microsoft.com/office/word/2006/wordml" xmlns:wps="http://schemas.microsoft.com/office/word/2010/wordprocessingShape" mc:Ignorable="w14 w15 w16se wp14">
+<w:endnotes xmlns:wpc="http://schemas.microsoft.com/office/word/2010/wordprocessingCanvas" xmlns:mc="http://schemas.openxmlformats.org/markup-compatibility/2006" xmlns:o="urn:schemas-microsoft-com:office:office" xmlns:r="http://schemas.openxmlformats.org/officeDocument/2006/relationships" xmlns:m="http://schemas.openxmlformats.org/officeDocument/2006/math" xmlns:v="urn:schemas-microsoft-com:vml" xmlns:wp14="http://schemas.microsoft.com/office/word/2010/wordprocessingDrawing" xmlns:wp="http://schemas.openxmlformats.org/drawingml/2006/wordprocessingDrawing" xmlns:w10="urn:schemas-microsoft-com:office:word" xmlns:w="http://schemas.openxmlformats.org/wordprocessingml/2006/main" xmlns:w14="http://schemas.microsoft.com/office/word/2010/wordml" xmlns:w15="http://schemas.microsoft.com/office/word/2012/wordml" xmlns:wpg="http://schemas.microsoft.com/office/word/2010/wordprocessingGroup" xmlns:wpi="http://schemas.microsoft.com/office/word/2010/wordprocessingInk" xmlns:wne="http://schemas.microsoft.com/office/word/2006/wordml" xmlns:wps="http://schemas.microsoft.com/office/word/2010/wordprocessingShape" mc:Ignorable="w14 w15 wp14">
   <w:endnote w:type="separator" w:id="-1">
     <w:p>
       <w:pPr>
@@ -9021,7 +9040,7 @@
 </file>
 
 <file path=word/footer1.xml><?xml version="1.0" encoding="utf-8"?>
-<w:ftr xmlns:wpc="http://schemas.microsoft.com/office/word/2010/wordprocessingCanvas" xmlns:cx="http://schemas.microsoft.com/office/drawing/2014/chartex" xmlns:cx1="http://schemas.microsoft.com/office/drawing/2015/9/8/chartex" xmlns:mc="http://schemas.openxmlformats.org/markup-compatibility/2006" xmlns:o="urn:schemas-microsoft-com:office:office" xmlns:r="http://schemas.openxmlformats.org/officeDocument/2006/relationships" xmlns:m="http://schemas.openxmlformats.org/officeDocument/2006/math" xmlns:v="urn:schemas-microsoft-com:vml" xmlns:wp14="http://schemas.microsoft.com/office/word/2010/wordprocessingDrawing" xmlns:wp="http://schemas.openxmlformats.org/drawingml/2006/wordprocessingDrawing" xmlns:w10="urn:schemas-microsoft-com:office:word" xmlns:w="http://schemas.openxmlformats.org/wordprocessingml/2006/main" xmlns:w14="http://schemas.microsoft.com/office/word/2010/wordml" xmlns:w15="http://schemas.microsoft.com/office/word/2012/wordml" xmlns:w16se="http://schemas.microsoft.com/office/word/2015/wordml/symex" xmlns:wpg="http://schemas.microsoft.com/office/word/2010/wordprocessingGroup" xmlns:wpi="http://schemas.microsoft.com/office/word/2010/wordprocessingInk" xmlns:wne="http://schemas.microsoft.com/office/word/2006/wordml" xmlns:wps="http://schemas.microsoft.com/office/word/2010/wordprocessingShape" mc:Ignorable="w14 w15 w16se wp14">
+<w:ftr xmlns:wpc="http://schemas.microsoft.com/office/word/2010/wordprocessingCanvas" xmlns:mc="http://schemas.openxmlformats.org/markup-compatibility/2006" xmlns:o="urn:schemas-microsoft-com:office:office" xmlns:r="http://schemas.openxmlformats.org/officeDocument/2006/relationships" xmlns:m="http://schemas.openxmlformats.org/officeDocument/2006/math" xmlns:v="urn:schemas-microsoft-com:vml" xmlns:wp14="http://schemas.microsoft.com/office/word/2010/wordprocessingDrawing" xmlns:wp="http://schemas.openxmlformats.org/drawingml/2006/wordprocessingDrawing" xmlns:w10="urn:schemas-microsoft-com:office:word" xmlns:w="http://schemas.openxmlformats.org/wordprocessingml/2006/main" xmlns:w14="http://schemas.microsoft.com/office/word/2010/wordml" xmlns:w15="http://schemas.microsoft.com/office/word/2012/wordml" xmlns:wpg="http://schemas.microsoft.com/office/word/2010/wordprocessingGroup" xmlns:wpi="http://schemas.microsoft.com/office/word/2010/wordprocessingInk" xmlns:wne="http://schemas.microsoft.com/office/word/2006/wordml" xmlns:wps="http://schemas.microsoft.com/office/word/2010/wordprocessingShape" mc:Ignorable="w14 w15 wp14">
   <w:sdt>
     <w:sdtPr>
       <w:id w:val="224959565"/>
@@ -9030,7 +9049,6 @@
         <w:docPartUnique/>
       </w:docPartObj>
     </w:sdtPr>
-    <w:sdtEndPr/>
     <w:sdtContent>
       <w:p>
         <w:pPr>
@@ -9053,7 +9071,7 @@
           <w:rPr>
             <w:noProof/>
           </w:rPr>
-          <w:t>18</w:t>
+          <w:t>3</w:t>
         </w:r>
         <w:r>
           <w:rPr>
@@ -9076,7 +9094,7 @@
 </file>
 
 <file path=word/footnotes.xml><?xml version="1.0" encoding="utf-8"?>
-<w:footnotes xmlns:wpc="http://schemas.microsoft.com/office/word/2010/wordprocessingCanvas" xmlns:cx="http://schemas.microsoft.com/office/drawing/2014/chartex" xmlns:cx1="http://schemas.microsoft.com/office/drawing/2015/9/8/chartex" xmlns:mc="http://schemas.openxmlformats.org/markup-compatibility/2006" xmlns:o="urn:schemas-microsoft-com:office:office" xmlns:r="http://schemas.openxmlformats.org/officeDocument/2006/relationships" xmlns:m="http://schemas.openxmlformats.org/officeDocument/2006/math" xmlns:v="urn:schemas-microsoft-com:vml" xmlns:wp14="http://schemas.microsoft.com/office/word/2010/wordprocessingDrawing" xmlns:wp="http://schemas.openxmlformats.org/drawingml/2006/wordprocessingDrawing" xmlns:w10="urn:schemas-microsoft-com:office:word" xmlns:w="http://schemas.openxmlformats.org/wordprocessingml/2006/main" xmlns:w14="http://schemas.microsoft.com/office/word/2010/wordml" xmlns:w15="http://schemas.microsoft.com/office/word/2012/wordml" xmlns:w16se="http://schemas.microsoft.com/office/word/2015/wordml/symex" xmlns:wpg="http://schemas.microsoft.com/office/word/2010/wordprocessingGroup" xmlns:wpi="http://schemas.microsoft.com/office/word/2010/wordprocessingInk" xmlns:wne="http://schemas.microsoft.com/office/word/2006/wordml" xmlns:wps="http://schemas.microsoft.com/office/word/2010/wordprocessingShape" mc:Ignorable="w14 w15 w16se wp14">
+<w:footnotes xmlns:wpc="http://schemas.microsoft.com/office/word/2010/wordprocessingCanvas" xmlns:mc="http://schemas.openxmlformats.org/markup-compatibility/2006" xmlns:o="urn:schemas-microsoft-com:office:office" xmlns:r="http://schemas.openxmlformats.org/officeDocument/2006/relationships" xmlns:m="http://schemas.openxmlformats.org/officeDocument/2006/math" xmlns:v="urn:schemas-microsoft-com:vml" xmlns:wp14="http://schemas.microsoft.com/office/word/2010/wordprocessingDrawing" xmlns:wp="http://schemas.openxmlformats.org/drawingml/2006/wordprocessingDrawing" xmlns:w10="urn:schemas-microsoft-com:office:word" xmlns:w="http://schemas.openxmlformats.org/wordprocessingml/2006/main" xmlns:w14="http://schemas.microsoft.com/office/word/2010/wordml" xmlns:w15="http://schemas.microsoft.com/office/word/2012/wordml" xmlns:wpg="http://schemas.microsoft.com/office/word/2010/wordprocessingGroup" xmlns:wpi="http://schemas.microsoft.com/office/word/2010/wordprocessingInk" xmlns:wne="http://schemas.microsoft.com/office/word/2006/wordml" xmlns:wps="http://schemas.microsoft.com/office/word/2010/wordprocessingShape" mc:Ignorable="w14 w15 wp14">
   <w:footnote w:type="separator" w:id="-1">
     <w:p>
       <w:pPr>
@@ -9120,7 +9138,7 @@
 </file>
 
 <file path=word/header1.xml><?xml version="1.0" encoding="utf-8"?>
-<w:hdr xmlns:wpc="http://schemas.microsoft.com/office/word/2010/wordprocessingCanvas" xmlns:cx="http://schemas.microsoft.com/office/drawing/2014/chartex" xmlns:cx1="http://schemas.microsoft.com/office/drawing/2015/9/8/chartex" xmlns:mc="http://schemas.openxmlformats.org/markup-compatibility/2006" xmlns:o="urn:schemas-microsoft-com:office:office" xmlns:r="http://schemas.openxmlformats.org/officeDocument/2006/relationships" xmlns:m="http://schemas.openxmlformats.org/officeDocument/2006/math" xmlns:v="urn:schemas-microsoft-com:vml" xmlns:wp14="http://schemas.microsoft.com/office/word/2010/wordprocessingDrawing" xmlns:wp="http://schemas.openxmlformats.org/drawingml/2006/wordprocessingDrawing" xmlns:w10="urn:schemas-microsoft-com:office:word" xmlns:w="http://schemas.openxmlformats.org/wordprocessingml/2006/main" xmlns:w14="http://schemas.microsoft.com/office/word/2010/wordml" xmlns:w15="http://schemas.microsoft.com/office/word/2012/wordml" xmlns:w16se="http://schemas.microsoft.com/office/word/2015/wordml/symex" xmlns:wpg="http://schemas.microsoft.com/office/word/2010/wordprocessingGroup" xmlns:wpi="http://schemas.microsoft.com/office/word/2010/wordprocessingInk" xmlns:wne="http://schemas.microsoft.com/office/word/2006/wordml" xmlns:wps="http://schemas.microsoft.com/office/word/2010/wordprocessingShape" mc:Ignorable="w14 w15 w16se wp14">
+<w:hdr xmlns:wpc="http://schemas.microsoft.com/office/word/2010/wordprocessingCanvas" xmlns:mc="http://schemas.openxmlformats.org/markup-compatibility/2006" xmlns:o="urn:schemas-microsoft-com:office:office" xmlns:r="http://schemas.openxmlformats.org/officeDocument/2006/relationships" xmlns:m="http://schemas.openxmlformats.org/officeDocument/2006/math" xmlns:v="urn:schemas-microsoft-com:vml" xmlns:wp14="http://schemas.microsoft.com/office/word/2010/wordprocessingDrawing" xmlns:wp="http://schemas.openxmlformats.org/drawingml/2006/wordprocessingDrawing" xmlns:w10="urn:schemas-microsoft-com:office:word" xmlns:w="http://schemas.openxmlformats.org/wordprocessingml/2006/main" xmlns:w14="http://schemas.microsoft.com/office/word/2010/wordml" xmlns:w15="http://schemas.microsoft.com/office/word/2012/wordml" xmlns:wpg="http://schemas.microsoft.com/office/word/2010/wordprocessingGroup" xmlns:wpi="http://schemas.microsoft.com/office/word/2010/wordprocessingInk" xmlns:wne="http://schemas.microsoft.com/office/word/2006/wordml" xmlns:wps="http://schemas.microsoft.com/office/word/2010/wordprocessingShape" mc:Ignorable="w14 w15 wp14">
   <w:sdt>
     <w:sdtPr>
       <w:rPr>
@@ -9133,7 +9151,6 @@
       <w:dataBinding w:prefixMappings="xmlns:ns0='http://purl.org/dc/elements/1.1/' xmlns:ns1='http://schemas.openxmlformats.org/package/2006/metadata/core-properties' " w:xpath="/ns1:coreProperties[1]/ns0:creator[1]" w:storeItemID="{6C3C8BC8-F283-45AE-878A-BAB7291924A1}"/>
       <w:text/>
     </w:sdtPr>
-    <w:sdtEndPr/>
     <w:sdtContent>
       <w:p>
         <w:pPr>
@@ -9209,7 +9226,7 @@
 </file>
 
 <file path=word/numbering.xml><?xml version="1.0" encoding="utf-8"?>
-<w:numbering xmlns:wpc="http://schemas.microsoft.com/office/word/2010/wordprocessingCanvas" xmlns:cx="http://schemas.microsoft.com/office/drawing/2014/chartex" xmlns:cx1="http://schemas.microsoft.com/office/drawing/2015/9/8/chartex" xmlns:mc="http://schemas.openxmlformats.org/markup-compatibility/2006" xmlns:o="urn:schemas-microsoft-com:office:office" xmlns:r="http://schemas.openxmlformats.org/officeDocument/2006/relationships" xmlns:m="http://schemas.openxmlformats.org/officeDocument/2006/math" xmlns:v="urn:schemas-microsoft-com:vml" xmlns:wp14="http://schemas.microsoft.com/office/word/2010/wordprocessingDrawing" xmlns:wp="http://schemas.openxmlformats.org/drawingml/2006/wordprocessingDrawing" xmlns:w10="urn:schemas-microsoft-com:office:word" xmlns:w="http://schemas.openxmlformats.org/wordprocessingml/2006/main" xmlns:w14="http://schemas.microsoft.com/office/word/2010/wordml" xmlns:w15="http://schemas.microsoft.com/office/word/2012/wordml" xmlns:w16se="http://schemas.microsoft.com/office/word/2015/wordml/symex" xmlns:wpg="http://schemas.microsoft.com/office/word/2010/wordprocessingGroup" xmlns:wpi="http://schemas.microsoft.com/office/word/2010/wordprocessingInk" xmlns:wne="http://schemas.microsoft.com/office/word/2006/wordml" xmlns:wps="http://schemas.microsoft.com/office/word/2010/wordprocessingShape" mc:Ignorable="w14 w15 w16se wp14">
+<w:numbering xmlns:wpc="http://schemas.microsoft.com/office/word/2010/wordprocessingCanvas" xmlns:mc="http://schemas.openxmlformats.org/markup-compatibility/2006" xmlns:o="urn:schemas-microsoft-com:office:office" xmlns:r="http://schemas.openxmlformats.org/officeDocument/2006/relationships" xmlns:m="http://schemas.openxmlformats.org/officeDocument/2006/math" xmlns:v="urn:schemas-microsoft-com:vml" xmlns:wp14="http://schemas.microsoft.com/office/word/2010/wordprocessingDrawing" xmlns:wp="http://schemas.openxmlformats.org/drawingml/2006/wordprocessingDrawing" xmlns:w10="urn:schemas-microsoft-com:office:word" xmlns:w="http://schemas.openxmlformats.org/wordprocessingml/2006/main" xmlns:w14="http://schemas.microsoft.com/office/word/2010/wordml" xmlns:w15="http://schemas.microsoft.com/office/word/2012/wordml" xmlns:wpg="http://schemas.microsoft.com/office/word/2010/wordprocessingGroup" xmlns:wpi="http://schemas.microsoft.com/office/word/2010/wordprocessingInk" xmlns:wne="http://schemas.microsoft.com/office/word/2006/wordml" xmlns:wps="http://schemas.microsoft.com/office/word/2010/wordprocessingShape" mc:Ignorable="w14 w15 wp14">
   <w:abstractNum w:abstractNumId="0" w15:restartNumberingAfterBreak="0">
     <w:nsid w:val="1E972BCF"/>
     <w:multiLevelType w:val="hybridMultilevel"/>
@@ -10286,7 +10303,7 @@
 </file>
 
 <file path=word/styles.xml><?xml version="1.0" encoding="utf-8"?>
-<w:styles xmlns:mc="http://schemas.openxmlformats.org/markup-compatibility/2006" xmlns:r="http://schemas.openxmlformats.org/officeDocument/2006/relationships" xmlns:w="http://schemas.openxmlformats.org/wordprocessingml/2006/main" xmlns:w14="http://schemas.microsoft.com/office/word/2010/wordml" xmlns:w15="http://schemas.microsoft.com/office/word/2012/wordml" xmlns:w16se="http://schemas.microsoft.com/office/word/2015/wordml/symex" mc:Ignorable="w14 w15 w16se">
+<w:styles xmlns:mc="http://schemas.openxmlformats.org/markup-compatibility/2006" xmlns:r="http://schemas.openxmlformats.org/officeDocument/2006/relationships" xmlns:w="http://schemas.openxmlformats.org/wordprocessingml/2006/main" xmlns:w14="http://schemas.microsoft.com/office/word/2010/wordml" xmlns:w15="http://schemas.microsoft.com/office/word/2012/wordml" mc:Ignorable="w14 w15">
   <w:docDefaults>
     <w:rPrDefault>
       <w:rPr>
@@ -11822,7 +11839,7 @@
 </file>
 
 <file path=customXml/itemProps2.xml><?xml version="1.0" encoding="utf-8"?>
-<ds:datastoreItem xmlns:ds="http://schemas.openxmlformats.org/officeDocument/2006/customXml" ds:itemID="{1E5E9303-6351-420D-9242-32A65BCBEE1D}">
+<ds:datastoreItem xmlns:ds="http://schemas.openxmlformats.org/officeDocument/2006/customXml" ds:itemID="{CA66F1AC-B6B9-4638-9EE7-39D865FC3F7B}">
   <ds:schemaRefs>
     <ds:schemaRef ds:uri="http://schemas.openxmlformats.org/officeDocument/2006/bibliography"/>
   </ds:schemaRefs>

</xml_diff>